<commit_message>
Modify GraphicalProject to run on Node.js
</commit_message>
<xml_diff>
--- a/Documents/ThesisWriting.docx
+++ b/Documents/ThesisWriting.docx
@@ -104,7 +104,7 @@
         <w:rPr>
           <w:lang w:val="en-US"/>
         </w:rPr>
-        <w:t xml:space="preserve">In this case the problem presented is the ability to make a purchase </w:t>
+        <w:t xml:space="preserve">In this case the problem presented is the ability to purchase </w:t>
       </w:r>
       <w:r>
         <w:rPr>
@@ -248,7 +248,13 @@
         <w:rPr>
           <w:lang w:val="en-US"/>
         </w:rPr>
-        <w:t>Check out</w:t>
+        <w:t>C</w:t>
+      </w:r>
+      <w:r>
+        <w:rPr>
+          <w:lang w:val="en-US"/>
+        </w:rPr>
+        <w:t>heck out</w:t>
       </w:r>
     </w:p>
     <w:p>
@@ -458,27 +464,109 @@
         <w:rPr>
           <w:lang w:val="en-US"/>
         </w:rPr>
-        <w:t xml:space="preserve"> implement the solution, the steps the program has to take to reach the goal shall be formulated. This is done in pseudocode or a flowchart.  </w:t>
-      </w:r>
-    </w:p>
-    <w:p>
-      <w:pPr>
-        <w:rPr>
-          <w:lang w:val="en-US"/>
-        </w:rPr>
-      </w:pPr>
-    </w:p>
-    <w:p>
-      <w:pPr>
-        <w:rPr>
-          <w:lang w:val="en-US"/>
-        </w:rPr>
-      </w:pPr>
-      <w:r>
-        <w:rPr>
-          <w:lang w:val="en-US"/>
-        </w:rPr>
-        <w:t xml:space="preserve">To implement the solution, the steps the computer shall take are formed and  </w:t>
+        <w:t xml:space="preserve"> implement the solution, the steps the program has to take to reach the goal </w:t>
+      </w:r>
+      <w:r>
+        <w:rPr>
+          <w:lang w:val="en-US"/>
+        </w:rPr>
+        <w:t>are</w:t>
+      </w:r>
+      <w:r>
+        <w:rPr>
+          <w:lang w:val="en-US"/>
+        </w:rPr>
+        <w:t xml:space="preserve"> formulated. This is done in pseudocode </w:t>
+      </w:r>
+      <w:r>
+        <w:rPr>
+          <w:lang w:val="en-US"/>
+        </w:rPr>
+        <w:t>and</w:t>
+      </w:r>
+      <w:r>
+        <w:rPr>
+          <w:lang w:val="en-US"/>
+        </w:rPr>
+        <w:t xml:space="preserve"> a flowchart</w:t>
+      </w:r>
+      <w:r>
+        <w:rPr>
+          <w:lang w:val="en-US"/>
+        </w:rPr>
+        <w:t>, see figure 1.1</w:t>
+      </w:r>
+      <w:r>
+        <w:rPr>
+          <w:lang w:val="en-US"/>
+        </w:rPr>
+        <w:t xml:space="preserve">.  </w:t>
+      </w:r>
+      <w:r>
+        <w:rPr>
+          <w:lang w:val="en-US"/>
+        </w:rPr>
+        <w:t>Presented below are the functional steps the program takes to go from start point to end point. In th</w:t>
+      </w:r>
+      <w:r>
+        <w:rPr>
+          <w:lang w:val="en-US"/>
+        </w:rPr>
+        <w:t>e most basic</w:t>
+      </w:r>
+      <w:r>
+        <w:rPr>
+          <w:lang w:val="en-US"/>
+        </w:rPr>
+        <w:t xml:space="preserve"> </w:t>
+      </w:r>
+      <w:r>
+        <w:rPr>
+          <w:lang w:val="en-US"/>
+        </w:rPr>
+        <w:t>scenario,</w:t>
+      </w:r>
+      <w:r>
+        <w:rPr>
+          <w:lang w:val="en-US"/>
+        </w:rPr>
+        <w:t xml:space="preserve"> the user </w:t>
+      </w:r>
+      <w:r>
+        <w:rPr>
+          <w:lang w:val="en-US"/>
+        </w:rPr>
+        <w:t xml:space="preserve">will </w:t>
+      </w:r>
+      <w:r>
+        <w:rPr>
+          <w:lang w:val="en-US"/>
+        </w:rPr>
+        <w:t xml:space="preserve">view the lists of products, select a product, add the selected product to the cart, </w:t>
+      </w:r>
+      <w:r>
+        <w:rPr>
+          <w:lang w:val="en-US"/>
+        </w:rPr>
+        <w:t xml:space="preserve">view the cart and finally check out. The main actions the program takes are displaying, </w:t>
+      </w:r>
+      <w:r>
+        <w:rPr>
+          <w:lang w:val="en-US"/>
+        </w:rPr>
+        <w:t>reading,</w:t>
+      </w:r>
+      <w:r>
+        <w:rPr>
+          <w:lang w:val="en-US"/>
+        </w:rPr>
+        <w:t xml:space="preserve"> </w:t>
+      </w:r>
+      <w:r>
+        <w:rPr>
+          <w:lang w:val="en-US"/>
+        </w:rPr>
+        <w:t xml:space="preserve">and storing product information. </w:t>
       </w:r>
     </w:p>
     <w:p>
@@ -628,7 +716,7 @@
           <w:bCs/>
           <w:lang w:val="en-US"/>
         </w:rPr>
-        <w:t>ADD</w:t>
+        <w:t>STORE</w:t>
       </w:r>
       <w:r>
         <w:rPr>
@@ -764,6 +852,75 @@
     <w:p>
       <w:pPr>
         <w:rPr>
+          <w:lang w:val="en-US"/>
+        </w:rPr>
+      </w:pPr>
+      <w:r>
+        <w:rPr>
+          <w:noProof/>
+          <w:lang w:val="en-US"/>
+        </w:rPr>
+        <w:lastRenderedPageBreak/>
+        <w:drawing>
+          <wp:inline distT="0" distB="0" distL="0" distR="0" wp14:anchorId="085C52F0" wp14:editId="2EDE6A63">
+            <wp:extent cx="5394960" cy="4770120"/>
+            <wp:effectExtent l="0" t="0" r="0" b="0"/>
+            <wp:docPr id="2" name="Picture 2"/>
+            <wp:cNvGraphicFramePr>
+              <a:graphicFrameLocks xmlns:a="http://schemas.openxmlformats.org/drawingml/2006/main" noChangeAspect="1"/>
+            </wp:cNvGraphicFramePr>
+            <a:graphic xmlns:a="http://schemas.openxmlformats.org/drawingml/2006/main">
+              <a:graphicData uri="http://schemas.openxmlformats.org/drawingml/2006/picture">
+                <pic:pic xmlns:pic="http://schemas.openxmlformats.org/drawingml/2006/picture">
+                  <pic:nvPicPr>
+                    <pic:cNvPr id="0" name="Picture 2"/>
+                    <pic:cNvPicPr>
+                      <a:picLocks noChangeAspect="1" noChangeArrowheads="1"/>
+                    </pic:cNvPicPr>
+                  </pic:nvPicPr>
+                  <pic:blipFill>
+                    <a:blip r:embed="rId6">
+                      <a:extLst>
+                        <a:ext uri="{28A0092B-C50C-407E-A947-70E740481C1C}">
+                          <a14:useLocalDpi xmlns:a14="http://schemas.microsoft.com/office/drawing/2010/main" val="0"/>
+                        </a:ext>
+                      </a:extLst>
+                    </a:blip>
+                    <a:srcRect/>
+                    <a:stretch>
+                      <a:fillRect/>
+                    </a:stretch>
+                  </pic:blipFill>
+                  <pic:spPr bwMode="auto">
+                    <a:xfrm>
+                      <a:off x="0" y="0"/>
+                      <a:ext cx="5394960" cy="4770120"/>
+                    </a:xfrm>
+                    <a:prstGeom prst="rect">
+                      <a:avLst/>
+                    </a:prstGeom>
+                    <a:noFill/>
+                    <a:ln>
+                      <a:noFill/>
+                    </a:ln>
+                  </pic:spPr>
+                </pic:pic>
+              </a:graphicData>
+            </a:graphic>
+          </wp:inline>
+        </w:drawing>
+      </w:r>
+    </w:p>
+    <w:p>
+      <w:pPr>
+        <w:rPr>
+          <w:lang w:val="en-US"/>
+        </w:rPr>
+      </w:pPr>
+    </w:p>
+    <w:p>
+      <w:pPr>
+        <w:rPr>
           <w:b/>
           <w:bCs/>
           <w:lang w:val="en-US"/>
@@ -781,28 +938,474 @@
     <w:p>
       <w:pPr>
         <w:rPr>
+          <w:lang w:val="en-US"/>
+        </w:rPr>
+      </w:pPr>
+      <w:r>
+        <w:rPr>
+          <w:lang w:val="en-US"/>
+        </w:rPr>
+        <w:t>For the program to be developed accordingly, it must be coded, compiled, and debugged. Coding the program will depend on the platform and act in accordance with the designed solution. However, it is crucial that the programmer follows guidelines: write as few lines as possible, use appropriate naming, split code into decent size sections and progress minimal error handling. The program must be compiled before it can be run. The computer does not understand the high-level programming language and must be converted into low-level binary language, made up of 0’s and 1’s. Finally, the code must be debugged before the program is finished. This indicates the removal of any existing or potential errors inside the code. If any errors occur in the compiled code, the program might potentially behave unexpectedly or crash. It is of utmost importance to prevent any delays in the testing portion of the thesis project.</w:t>
+      </w:r>
+    </w:p>
+    <w:p>
+      <w:pPr>
+        <w:rPr>
+          <w:lang w:val="en-US"/>
+        </w:rPr>
+      </w:pPr>
+      <w:r>
+        <w:rPr>
+          <w:lang w:val="en-US"/>
+        </w:rPr>
+        <w:t xml:space="preserve">Every step the user takes to navigate through the program </w:t>
+      </w:r>
+      <w:r>
+        <w:rPr>
+          <w:lang w:val="en-US"/>
+        </w:rPr>
+        <w:t>has</w:t>
+      </w:r>
+      <w:r>
+        <w:rPr>
+          <w:lang w:val="en-US"/>
+        </w:rPr>
+        <w:t xml:space="preserve"> to be simple and clear. This </w:t>
+      </w:r>
+      <w:r>
+        <w:rPr>
+          <w:lang w:val="en-US"/>
+        </w:rPr>
+        <w:t>implies</w:t>
+      </w:r>
+      <w:r>
+        <w:rPr>
+          <w:lang w:val="en-US"/>
+        </w:rPr>
+        <w:t xml:space="preserve"> that the instructions </w:t>
+      </w:r>
+      <w:r>
+        <w:rPr>
+          <w:lang w:val="en-US"/>
+        </w:rPr>
+        <w:t>must</w:t>
+      </w:r>
+      <w:r>
+        <w:rPr>
+          <w:lang w:val="en-US"/>
+        </w:rPr>
+        <w:t xml:space="preserve"> be formulated properly </w:t>
+      </w:r>
+      <w:r>
+        <w:rPr>
+          <w:lang w:val="en-US"/>
+        </w:rPr>
+        <w:t>so that the user can understand its meaning</w:t>
+      </w:r>
+      <w:r>
+        <w:rPr>
+          <w:lang w:val="en-US"/>
+        </w:rPr>
+        <w:t xml:space="preserve"> and purpose</w:t>
+      </w:r>
+      <w:r>
+        <w:rPr>
+          <w:lang w:val="en-US"/>
+        </w:rPr>
+        <w:t xml:space="preserve">. </w:t>
+      </w:r>
+      <w:r>
+        <w:rPr>
+          <w:lang w:val="en-US"/>
+        </w:rPr>
+        <w:t xml:space="preserve">Visual components must be displayed with relevant size and position in accordance with web standards. </w:t>
+      </w:r>
+      <w:r>
+        <w:rPr>
+          <w:lang w:val="en-US"/>
+        </w:rPr>
+        <w:t>The use of buttons and text fields must be of average size with text size between 18</w:t>
+      </w:r>
+      <w:r>
+        <w:rPr>
+          <w:lang w:val="en-US"/>
+        </w:rPr>
+        <w:t xml:space="preserve"> - </w:t>
+      </w:r>
+      <w:r>
+        <w:rPr>
+          <w:lang w:val="en-US"/>
+        </w:rPr>
+        <w:t xml:space="preserve">23 </w:t>
+      </w:r>
+      <w:proofErr w:type="spellStart"/>
+      <w:r>
+        <w:rPr>
+          <w:lang w:val="en-US"/>
+        </w:rPr>
+        <w:t>px</w:t>
+      </w:r>
+      <w:proofErr w:type="spellEnd"/>
+      <w:r>
+        <w:rPr>
+          <w:lang w:val="en-US"/>
+        </w:rPr>
+        <w:t>.</w:t>
+      </w:r>
+      <w:r>
+        <w:rPr>
+          <w:lang w:val="en-US"/>
+        </w:rPr>
+        <w:t xml:space="preserve"> Each page or section must be clearly divided either by containing an appropriate title or spacin</w:t>
+      </w:r>
+      <w:r>
+        <w:rPr>
+          <w:lang w:val="en-US"/>
+        </w:rPr>
+        <w:t>g.</w:t>
+      </w:r>
+    </w:p>
+    <w:p>
+      <w:pPr>
+        <w:pStyle w:val="ListParagraph"/>
+        <w:numPr>
+          <w:ilvl w:val="0"/>
+          <w:numId w:val="2"/>
+        </w:numPr>
+        <w:rPr>
+          <w:lang w:val="en-US"/>
+        </w:rPr>
+      </w:pPr>
+      <w:r>
+        <w:rPr>
+          <w:lang w:val="en-US"/>
+        </w:rPr>
+        <w:t>Specify what the layout should look like, interacting should be like – reference</w:t>
+      </w:r>
+    </w:p>
+    <w:p>
+      <w:pPr>
+        <w:rPr>
           <w:b/>
           <w:bCs/>
           <w:lang w:val="en-US"/>
         </w:rPr>
       </w:pPr>
-    </w:p>
-    <w:p>
-      <w:pPr>
+      <w:r>
         <w:rPr>
           <w:b/>
           <w:bCs/>
           <w:lang w:val="en-US"/>
         </w:rPr>
-      </w:pPr>
-      <w:r>
+        <w:lastRenderedPageBreak/>
+        <w:t>Check the solution: - is it solving the problem?</w:t>
+      </w:r>
+    </w:p>
+    <w:p>
+      <w:pPr>
+        <w:rPr>
+          <w:lang w:val="en-US"/>
+        </w:rPr>
+      </w:pPr>
+      <w:r>
+        <w:rPr>
+          <w:lang w:val="en-US"/>
+        </w:rPr>
+        <w:t>Every listed step the program performs must be tested by the programmer</w:t>
+      </w:r>
+      <w:r>
+        <w:rPr>
+          <w:lang w:val="en-US"/>
+        </w:rPr>
+        <w:t>. T</w:t>
+      </w:r>
+      <w:r>
+        <w:rPr>
+          <w:lang w:val="en-US"/>
+        </w:rPr>
+        <w:t xml:space="preserve">he next step is not pursued until the previous step is completed. After each step is completed, the programmer tests the finished program to perceive if </w:t>
+      </w:r>
+      <w:r>
+        <w:rPr>
+          <w:lang w:val="en-US"/>
+        </w:rPr>
+        <w:t>the requirements meet</w:t>
+      </w:r>
+      <w:r>
+        <w:rPr>
+          <w:lang w:val="en-US"/>
+        </w:rPr>
+        <w:t>.</w:t>
+      </w:r>
+      <w:r>
+        <w:rPr>
+          <w:lang w:val="en-US"/>
+        </w:rPr>
+        <w:t xml:space="preserve"> The main question declares if the program is serving a solution to the problem. </w:t>
+      </w:r>
+    </w:p>
+    <w:p>
+      <w:pPr>
+        <w:pStyle w:val="ListParagraph"/>
+        <w:numPr>
+          <w:ilvl w:val="0"/>
+          <w:numId w:val="2"/>
+        </w:numPr>
+        <w:rPr>
+          <w:lang w:val="en-US"/>
+        </w:rPr>
+      </w:pPr>
+      <w:r>
+        <w:rPr>
+          <w:lang w:val="en-US"/>
+        </w:rPr>
+        <w:t>Confirm that the program has a solution</w:t>
+      </w:r>
+    </w:p>
+    <w:p>
+      <w:pPr>
+        <w:pStyle w:val="ListParagraph"/>
+        <w:numPr>
+          <w:ilvl w:val="0"/>
+          <w:numId w:val="2"/>
+        </w:numPr>
+        <w:rPr>
+          <w:lang w:val="en-US"/>
+        </w:rPr>
+      </w:pPr>
+      <w:r>
+        <w:rPr>
+          <w:lang w:val="en-US"/>
+        </w:rPr>
+        <w:t>Match requirements to the solution – make comparison</w:t>
+      </w:r>
+    </w:p>
+    <w:p>
+      <w:pPr>
+        <w:pStyle w:val="ListParagraph"/>
+        <w:rPr>
+          <w:lang w:val="en-US"/>
+        </w:rPr>
+      </w:pPr>
+    </w:p>
+    <w:p>
+      <w:pPr>
         <w:rPr>
           <w:b/>
           <w:bCs/>
           <w:lang w:val="en-US"/>
         </w:rPr>
-        <w:t>Check the solution: - is it solving the problem?</w:t>
-      </w:r>
+      </w:pPr>
+      <w:r>
+        <w:rPr>
+          <w:b/>
+          <w:bCs/>
+          <w:lang w:val="en-US"/>
+        </w:rPr>
+        <w:t>Technical development web</w:t>
+      </w:r>
+    </w:p>
+    <w:p>
+      <w:pPr>
+        <w:rPr>
+          <w:lang w:val="en-US"/>
+        </w:rPr>
+      </w:pPr>
+      <w:r>
+        <w:rPr>
+          <w:lang w:val="en-US"/>
+        </w:rPr>
+        <w:t xml:space="preserve">The development for the program in relation to the graphical user interface starts by the creation of wireframes. Wireframes are a screen blueprint for the basic functionality and structure of the layout. The frames contain visual representation of pictures, text, buttons, menu bar and context area. </w:t>
+      </w:r>
+      <w:r>
+        <w:rPr>
+          <w:lang w:val="en-US"/>
+        </w:rPr>
+        <w:t xml:space="preserve">Figure 1.2 displays the three frames and the connections between them. The first frame, top-left, represents the product listings each with a picture and title of the product. The user can click on </w:t>
+      </w:r>
+      <w:r>
+        <w:rPr>
+          <w:lang w:val="en-US"/>
+        </w:rPr>
+        <w:t>the</w:t>
+      </w:r>
+      <w:r>
+        <w:rPr>
+          <w:lang w:val="en-US"/>
+        </w:rPr>
+        <w:t xml:space="preserve"> product div to be redirected to</w:t>
+      </w:r>
+      <w:r>
+        <w:rPr>
+          <w:lang w:val="en-US"/>
+        </w:rPr>
+        <w:t xml:space="preserve"> the second</w:t>
+      </w:r>
+      <w:r>
+        <w:rPr>
+          <w:lang w:val="en-US"/>
+        </w:rPr>
+        <w:t xml:space="preserve"> frame</w:t>
+      </w:r>
+      <w:r>
+        <w:rPr>
+          <w:lang w:val="en-US"/>
+        </w:rPr>
+        <w:t>, bottom-left,</w:t>
+      </w:r>
+      <w:r>
+        <w:rPr>
+          <w:lang w:val="en-US"/>
+        </w:rPr>
+        <w:t xml:space="preserve"> to add the product to the cart and view the </w:t>
+      </w:r>
+      <w:r>
+        <w:rPr>
+          <w:lang w:val="en-US"/>
+        </w:rPr>
+        <w:t xml:space="preserve">product </w:t>
+      </w:r>
+      <w:r>
+        <w:rPr>
+          <w:lang w:val="en-US"/>
+        </w:rPr>
+        <w:t xml:space="preserve">description. To view </w:t>
+      </w:r>
+      <w:r>
+        <w:rPr>
+          <w:lang w:val="en-US"/>
+        </w:rPr>
+        <w:t xml:space="preserve">the third </w:t>
+      </w:r>
+      <w:r>
+        <w:rPr>
+          <w:lang w:val="en-US"/>
+        </w:rPr>
+        <w:t xml:space="preserve">frame, </w:t>
+      </w:r>
+      <w:r>
+        <w:rPr>
+          <w:lang w:val="en-US"/>
+        </w:rPr>
+        <w:t>middle-right</w:t>
+      </w:r>
+      <w:r>
+        <w:rPr>
+          <w:lang w:val="en-US"/>
+        </w:rPr>
+        <w:t>, the user can click on the shopping cart icon located in the top right</w:t>
+      </w:r>
+      <w:r>
+        <w:rPr>
+          <w:lang w:val="en-US"/>
+        </w:rPr>
+        <w:t xml:space="preserve"> inside the navigation bar</w:t>
+      </w:r>
+      <w:r>
+        <w:rPr>
+          <w:lang w:val="en-US"/>
+        </w:rPr>
+        <w:t>.</w:t>
+      </w:r>
+      <w:r>
+        <w:rPr>
+          <w:lang w:val="en-US"/>
+        </w:rPr>
+        <w:t xml:space="preserve"> The icons used are representative of</w:t>
+      </w:r>
+      <w:r>
+        <w:rPr>
+          <w:lang w:val="en-US"/>
+        </w:rPr>
+        <w:t xml:space="preserve"> </w:t>
+      </w:r>
+      <w:r>
+        <w:rPr>
+          <w:lang w:val="en-US"/>
+        </w:rPr>
+        <w:t xml:space="preserve">the function performed when clicked. </w:t>
+      </w:r>
+      <w:r>
+        <w:rPr>
+          <w:lang w:val="en-US"/>
+        </w:rPr>
+        <w:t>For example: the return button, made from an arrow key pointing backwards with a circle to indicate it is a button. The product description and cart list fill a portion of the page, making sure they are readable and gain attention of the user by the placement in the center of the page.</w:t>
+      </w:r>
+    </w:p>
+    <w:p>
+      <w:pPr>
+        <w:rPr>
+          <w:lang w:val="en-US"/>
+        </w:rPr>
+      </w:pPr>
+    </w:p>
+    <w:p>
+      <w:pPr>
+        <w:rPr>
+          <w:lang w:val="en-US"/>
+        </w:rPr>
+      </w:pPr>
+      <w:r>
+        <w:rPr>
+          <w:noProof/>
+          <w:lang w:val="en-US"/>
+        </w:rPr>
+        <w:drawing>
+          <wp:inline distT="0" distB="0" distL="0" distR="0" wp14:anchorId="6A01F96F" wp14:editId="78856F1C">
+            <wp:extent cx="5727700" cy="3422650"/>
+            <wp:effectExtent l="0" t="0" r="6350" b="6350"/>
+            <wp:docPr id="1" name="Picture 1"/>
+            <wp:cNvGraphicFramePr>
+              <a:graphicFrameLocks xmlns:a="http://schemas.openxmlformats.org/drawingml/2006/main" noChangeAspect="1"/>
+            </wp:cNvGraphicFramePr>
+            <a:graphic xmlns:a="http://schemas.openxmlformats.org/drawingml/2006/main">
+              <a:graphicData uri="http://schemas.openxmlformats.org/drawingml/2006/picture">
+                <pic:pic xmlns:pic="http://schemas.openxmlformats.org/drawingml/2006/picture">
+                  <pic:nvPicPr>
+                    <pic:cNvPr id="0" name="Picture 1"/>
+                    <pic:cNvPicPr>
+                      <a:picLocks noChangeAspect="1" noChangeArrowheads="1"/>
+                    </pic:cNvPicPr>
+                  </pic:nvPicPr>
+                  <pic:blipFill>
+                    <a:blip r:embed="rId7" cstate="print">
+                      <a:extLst>
+                        <a:ext uri="{28A0092B-C50C-407E-A947-70E740481C1C}">
+                          <a14:useLocalDpi xmlns:a14="http://schemas.microsoft.com/office/drawing/2010/main" val="0"/>
+                        </a:ext>
+                      </a:extLst>
+                    </a:blip>
+                    <a:srcRect/>
+                    <a:stretch>
+                      <a:fillRect/>
+                    </a:stretch>
+                  </pic:blipFill>
+                  <pic:spPr bwMode="auto">
+                    <a:xfrm>
+                      <a:off x="0" y="0"/>
+                      <a:ext cx="5727700" cy="3422650"/>
+                    </a:xfrm>
+                    <a:prstGeom prst="rect">
+                      <a:avLst/>
+                    </a:prstGeom>
+                    <a:noFill/>
+                    <a:ln>
+                      <a:noFill/>
+                    </a:ln>
+                  </pic:spPr>
+                </pic:pic>
+              </a:graphicData>
+            </a:graphic>
+          </wp:inline>
+        </w:drawing>
+      </w:r>
+    </w:p>
+    <w:p>
+      <w:pPr>
+        <w:rPr>
+          <w:lang w:val="en-US"/>
+        </w:rPr>
+      </w:pPr>
     </w:p>
     <w:p>
       <w:pPr>
@@ -822,22 +1425,335 @@
           <w:lang w:val="en-US"/>
         </w:rPr>
         <w:lastRenderedPageBreak/>
-        <w:t>Technical development web</w:t>
-      </w:r>
-    </w:p>
-    <w:p>
-      <w:pPr>
-        <w:rPr>
-          <w:lang w:val="en-US"/>
-        </w:rPr>
-      </w:pPr>
-    </w:p>
-    <w:p>
-      <w:pPr>
-        <w:rPr>
-          <w:lang w:val="en-US"/>
-        </w:rPr>
-      </w:pPr>
+        <w:t>The languages used for developing the program for the graphical user interface are HTML</w:t>
+      </w:r>
+      <w:r>
+        <w:rPr>
+          <w:lang w:val="en-US"/>
+        </w:rPr>
+        <w:t xml:space="preserve"> (</w:t>
+      </w:r>
+      <w:r>
+        <w:rPr>
+          <w:lang w:val="en-US"/>
+        </w:rPr>
+        <w:t>Hypertext</w:t>
+      </w:r>
+      <w:r>
+        <w:rPr>
+          <w:lang w:val="en-US"/>
+        </w:rPr>
+        <w:t xml:space="preserve"> Markup Language</w:t>
+      </w:r>
+      <w:r>
+        <w:rPr>
+          <w:lang w:val="en-US"/>
+        </w:rPr>
+        <w:t>)</w:t>
+      </w:r>
+      <w:r>
+        <w:rPr>
+          <w:lang w:val="en-US"/>
+        </w:rPr>
+        <w:t>, CSS</w:t>
+      </w:r>
+      <w:r>
+        <w:rPr>
+          <w:lang w:val="en-US"/>
+        </w:rPr>
+        <w:t xml:space="preserve"> (</w:t>
+      </w:r>
+      <w:r>
+        <w:rPr>
+          <w:lang w:val="en-US"/>
+        </w:rPr>
+        <w:t>Cascading Style Sheets</w:t>
+      </w:r>
+      <w:r>
+        <w:rPr>
+          <w:lang w:val="en-US"/>
+        </w:rPr>
+        <w:t>), and JavaScript</w:t>
+      </w:r>
+      <w:r>
+        <w:rPr>
+          <w:lang w:val="en-US"/>
+        </w:rPr>
+        <w:t>. HTML is used for the page structure</w:t>
+      </w:r>
+      <w:r>
+        <w:rPr>
+          <w:lang w:val="en-US"/>
+        </w:rPr>
+        <w:t>:</w:t>
+      </w:r>
+      <w:r>
+        <w:rPr>
+          <w:lang w:val="en-US"/>
+        </w:rPr>
+        <w:t xml:space="preserve"> containing its plain text,</w:t>
+      </w:r>
+      <w:r>
+        <w:rPr>
+          <w:lang w:val="en-US"/>
+        </w:rPr>
+        <w:t xml:space="preserve"> title,</w:t>
+      </w:r>
+      <w:r>
+        <w:rPr>
+          <w:lang w:val="en-US"/>
+        </w:rPr>
+        <w:t xml:space="preserve"> pictures, buttons, and so forth. CSS is the styling for these elements, giving them shape and color. Finally, JavaScript is used to change the page contents, handle button clicks, and make calculations. The application contains </w:t>
+      </w:r>
+      <w:r>
+        <w:rPr>
+          <w:lang w:val="en-US"/>
+        </w:rPr>
+        <w:t>three</w:t>
+      </w:r>
+      <w:r>
+        <w:rPr>
+          <w:lang w:val="en-US"/>
+        </w:rPr>
+        <w:t xml:space="preserve"> pages: for the product listings, product description and the cart. </w:t>
+      </w:r>
+      <w:r>
+        <w:rPr>
+          <w:lang w:val="en-US"/>
+        </w:rPr>
+        <w:t>The development and design of the program matches the requirements as well as the wireframes.</w:t>
+      </w:r>
+    </w:p>
+    <w:p>
+      <w:pPr>
+        <w:rPr>
+          <w:lang w:val="en-US"/>
+        </w:rPr>
+      </w:pPr>
+    </w:p>
+    <w:p>
+      <w:pPr>
+        <w:pStyle w:val="ListParagraph"/>
+        <w:numPr>
+          <w:ilvl w:val="0"/>
+          <w:numId w:val="2"/>
+        </w:numPr>
+        <w:rPr>
+          <w:lang w:val="en-US"/>
+        </w:rPr>
+      </w:pPr>
+      <w:r>
+        <w:rPr>
+          <w:lang w:val="en-US"/>
+        </w:rPr>
+        <w:t>How to run the program</w:t>
+      </w:r>
+    </w:p>
+    <w:p>
+      <w:pPr>
+        <w:pStyle w:val="ListParagraph"/>
+        <w:numPr>
+          <w:ilvl w:val="0"/>
+          <w:numId w:val="2"/>
+        </w:numPr>
+        <w:rPr>
+          <w:lang w:val="en-US"/>
+        </w:rPr>
+      </w:pPr>
+      <w:r>
+        <w:rPr>
+          <w:lang w:val="en-US"/>
+        </w:rPr>
+        <w:t>Compiling, debugging</w:t>
+      </w:r>
+    </w:p>
+    <w:p>
+      <w:pPr>
+        <w:pStyle w:val="ListParagraph"/>
+        <w:numPr>
+          <w:ilvl w:val="0"/>
+          <w:numId w:val="2"/>
+        </w:numPr>
+        <w:rPr>
+          <w:lang w:val="en-US"/>
+        </w:rPr>
+      </w:pPr>
+      <w:r>
+        <w:rPr>
+          <w:lang w:val="en-US"/>
+        </w:rPr>
+        <w:t>Creation of a website – steps, reference</w:t>
+      </w:r>
+    </w:p>
+    <w:p>
+      <w:pPr>
+        <w:rPr>
+          <w:lang w:val="en-US"/>
+        </w:rPr>
+      </w:pPr>
+    </w:p>
+    <w:p>
+      <w:pPr>
+        <w:rPr>
+          <w:lang w:val="en-US"/>
+        </w:rPr>
+      </w:pPr>
+    </w:p>
+    <w:p>
+      <w:pPr>
+        <w:rPr>
+          <w:b/>
+          <w:bCs/>
+          <w:lang w:val="en-US"/>
+        </w:rPr>
+      </w:pPr>
+      <w:r>
+        <w:rPr>
+          <w:b/>
+          <w:bCs/>
+          <w:lang w:val="en-US"/>
+        </w:rPr>
+        <w:t>Command Line interface</w:t>
+      </w:r>
+    </w:p>
+    <w:p>
+      <w:pPr>
+        <w:rPr>
+          <w:lang w:val="en-US"/>
+        </w:rPr>
+      </w:pPr>
+      <w:r>
+        <w:rPr>
+          <w:lang w:val="en-US"/>
+        </w:rPr>
+        <w:t xml:space="preserve">The command line interface consists of a single Java class. Each method in the java class </w:t>
+      </w:r>
+      <w:r>
+        <w:rPr>
+          <w:lang w:val="en-US"/>
+        </w:rPr>
+        <w:t xml:space="preserve">performs a unique task requested by the user. Each of these methods can be called several times, for example to return to the products list after adding a product to the cart, or when the user enters an invalid command. </w:t>
+      </w:r>
+    </w:p>
+    <w:p>
+      <w:pPr>
+        <w:pStyle w:val="ListParagraph"/>
+        <w:numPr>
+          <w:ilvl w:val="0"/>
+          <w:numId w:val="2"/>
+        </w:numPr>
+        <w:rPr>
+          <w:lang w:val="en-US"/>
+        </w:rPr>
+      </w:pPr>
+      <w:r>
+        <w:rPr>
+          <w:lang w:val="en-US"/>
+        </w:rPr>
+        <w:t xml:space="preserve">Debugging, </w:t>
+      </w:r>
+      <w:r>
+        <w:rPr>
+          <w:lang w:val="en-US"/>
+        </w:rPr>
+        <w:t>Compiling</w:t>
+      </w:r>
+    </w:p>
+    <w:p>
+      <w:pPr>
+        <w:pStyle w:val="ListParagraph"/>
+        <w:numPr>
+          <w:ilvl w:val="0"/>
+          <w:numId w:val="2"/>
+        </w:numPr>
+        <w:rPr>
+          <w:lang w:val="en-US"/>
+        </w:rPr>
+      </w:pPr>
+      <w:r>
+        <w:rPr>
+          <w:lang w:val="en-US"/>
+        </w:rPr>
+        <w:t>How to run the program</w:t>
+      </w:r>
+    </w:p>
+    <w:p>
+      <w:pPr>
+        <w:pStyle w:val="ListParagraph"/>
+        <w:numPr>
+          <w:ilvl w:val="0"/>
+          <w:numId w:val="2"/>
+        </w:numPr>
+        <w:rPr>
+          <w:lang w:val="en-US"/>
+        </w:rPr>
+      </w:pPr>
+      <w:r>
+        <w:rPr>
+          <w:lang w:val="en-US"/>
+        </w:rPr>
+        <w:t>Option selection methods – references.</w:t>
+      </w:r>
+    </w:p>
+    <w:p>
+      <w:pPr>
+        <w:rPr>
+          <w:lang w:val="en-US"/>
+        </w:rPr>
+      </w:pPr>
+      <w:r>
+        <w:rPr>
+          <w:noProof/>
+        </w:rPr>
+        <w:drawing>
+          <wp:inline distT="0" distB="0" distL="0" distR="0" wp14:anchorId="79885204" wp14:editId="79D5EC7F">
+            <wp:extent cx="1912620" cy="3154680"/>
+            <wp:effectExtent l="0" t="0" r="0" b="7620"/>
+            <wp:docPr id="3" name="Picture 3" descr="Table&#10;&#10;Description automatically generated"/>
+            <wp:cNvGraphicFramePr>
+              <a:graphicFrameLocks xmlns:a="http://schemas.openxmlformats.org/drawingml/2006/main" noChangeAspect="1"/>
+            </wp:cNvGraphicFramePr>
+            <a:graphic xmlns:a="http://schemas.openxmlformats.org/drawingml/2006/main">
+              <a:graphicData uri="http://schemas.openxmlformats.org/drawingml/2006/picture">
+                <pic:pic xmlns:pic="http://schemas.openxmlformats.org/drawingml/2006/picture">
+                  <pic:nvPicPr>
+                    <pic:cNvPr id="3" name="Picture 3" descr="Table&#10;&#10;Description automatically generated"/>
+                    <pic:cNvPicPr>
+                      <a:picLocks noChangeAspect="1" noChangeArrowheads="1"/>
+                    </pic:cNvPicPr>
+                  </pic:nvPicPr>
+                  <pic:blipFill>
+                    <a:blip r:embed="rId8">
+                      <a:extLst>
+                        <a:ext uri="{28A0092B-C50C-407E-A947-70E740481C1C}">
+                          <a14:useLocalDpi xmlns:a14="http://schemas.microsoft.com/office/drawing/2010/main" val="0"/>
+                        </a:ext>
+                      </a:extLst>
+                    </a:blip>
+                    <a:srcRect/>
+                    <a:stretch>
+                      <a:fillRect/>
+                    </a:stretch>
+                  </pic:blipFill>
+                  <pic:spPr bwMode="auto">
+                    <a:xfrm>
+                      <a:off x="0" y="0"/>
+                      <a:ext cx="1912620" cy="3154680"/>
+                    </a:xfrm>
+                    <a:prstGeom prst="rect">
+                      <a:avLst/>
+                    </a:prstGeom>
+                    <a:noFill/>
+                    <a:ln>
+                      <a:noFill/>
+                    </a:ln>
+                  </pic:spPr>
+                </pic:pic>
+              </a:graphicData>
+            </a:graphic>
+          </wp:inline>
+        </w:drawing>
+      </w:r>
     </w:p>
     <w:sectPr>
       <w:pgSz w:w="11906" w:h="16838"/>
@@ -1688,6 +2604,29 @@
       <w:szCs w:val="32"/>
     </w:rPr>
   </w:style>
+  <w:style w:type="paragraph" w:styleId="Heading2">
+    <w:name w:val="heading 2"/>
+    <w:basedOn w:val="Normal"/>
+    <w:next w:val="Normal"/>
+    <w:link w:val="Heading2Char"/>
+    <w:uiPriority w:val="9"/>
+    <w:semiHidden/>
+    <w:unhideWhenUsed/>
+    <w:qFormat/>
+    <w:rsid w:val="00215911"/>
+    <w:pPr>
+      <w:keepNext/>
+      <w:keepLines/>
+      <w:spacing w:before="40" w:after="0"/>
+      <w:outlineLvl w:val="1"/>
+    </w:pPr>
+    <w:rPr>
+      <w:rFonts w:asciiTheme="majorHAnsi" w:eastAsiaTheme="majorEastAsia" w:hAnsiTheme="majorHAnsi" w:cstheme="majorBidi"/>
+      <w:color w:val="2F5496" w:themeColor="accent1" w:themeShade="BF"/>
+      <w:sz w:val="26"/>
+      <w:szCs w:val="26"/>
+    </w:rPr>
+  </w:style>
   <w:style w:type="character" w:default="1" w:styleId="DefaultParagraphFont">
     <w:name w:val="Default Paragraph Font"/>
     <w:uiPriority w:val="1"/>
@@ -1738,6 +2677,20 @@
       <w:ind w:left="720"/>
       <w:contextualSpacing/>
     </w:pPr>
+  </w:style>
+  <w:style w:type="character" w:customStyle="1" w:styleId="Heading2Char">
+    <w:name w:val="Heading 2 Char"/>
+    <w:basedOn w:val="DefaultParagraphFont"/>
+    <w:link w:val="Heading2"/>
+    <w:uiPriority w:val="9"/>
+    <w:semiHidden/>
+    <w:rsid w:val="00215911"/>
+    <w:rPr>
+      <w:rFonts w:asciiTheme="majorHAnsi" w:eastAsiaTheme="majorEastAsia" w:hAnsiTheme="majorHAnsi" w:cstheme="majorBidi"/>
+      <w:color w:val="2F5496" w:themeColor="accent1" w:themeShade="BF"/>
+      <w:sz w:val="26"/>
+      <w:szCs w:val="26"/>
+    </w:rPr>
   </w:style>
 </w:styles>
 </file>
@@ -2035,4 +2988,16 @@
     </a:ext>
   </a:extLst>
 </a:theme>
+</file>
+
+<file path=customXml/item1.xml><?xml version="1.0" encoding="utf-8"?>
+<b:Sources xmlns:b="http://schemas.openxmlformats.org/officeDocument/2006/bibliography" xmlns="http://schemas.openxmlformats.org/officeDocument/2006/bibliography" SelectedStyle="\APASixthEditionOfficeOnline.xsl" StyleName="APA" Version="6"/>
+</file>
+
+<file path=customXml/itemProps1.xml><?xml version="1.0" encoding="utf-8"?>
+<ds:datastoreItem xmlns:ds="http://schemas.openxmlformats.org/officeDocument/2006/customXml" ds:itemID="{349197BE-4B22-4B10-90C1-E95424E6675F}">
+  <ds:schemaRefs>
+    <ds:schemaRef ds:uri="http://schemas.openxmlformats.org/officeDocument/2006/bibliography"/>
+  </ds:schemaRefs>
+</ds:datastoreItem>
 </file>
</xml_diff>